<commit_message>
Update controller coefficient and sensor processing
</commit_message>
<xml_diff>
--- a/ZXHPversion/Test Conclusion of Prototype for ZXHPv.docx
+++ b/ZXHPversion/Test Conclusion of Prototype for ZXHPv.docx
@@ -76,31 +76,7 @@
         <w:ind w:left="630" w:firstLineChars="0"/>
       </w:pPr>
       <w:r>
-        <w:t xml:space="preserve">For low-level controller parameter adjustment, find it in </w:t>
-      </w:r>
-      <w:proofErr w:type="spellStart"/>
-      <w:r>
-        <w:t>Control.h</w:t>
-      </w:r>
-      <w:proofErr w:type="spellEnd"/>
-      <w:r>
-        <w:t xml:space="preserve"> #define part as the actuation unit parameter is the same for different subjects. For high-level controller parameter adjustment, find it in FSM.cpp </w:t>
-      </w:r>
-      <w:proofErr w:type="spellStart"/>
-      <w:r>
-        <w:t>HLControl_</w:t>
-      </w:r>
-      <w:proofErr w:type="gramStart"/>
-      <w:r>
-        <w:t>Init</w:t>
-      </w:r>
-      <w:proofErr w:type="spellEnd"/>
-      <w:r>
-        <w:t>(</w:t>
-      </w:r>
-      <w:proofErr w:type="gramEnd"/>
-      <w:r>
-        <w:t>) as the parameter is different for different subjects.</w:t>
+        <w:t>For low-level controller parameter adjustment, find it in Control.h #define part as the actuation unit parameter is the same for different subjects. For high-level controller parameter adjustment, find it in FSM.cpp HLControl_Init() as the parameter is different for different subjects.</w:t>
       </w:r>
     </w:p>
     <w:p>
@@ -113,29 +89,8 @@
         <w:ind w:left="630" w:firstLineChars="0"/>
       </w:pPr>
       <w:r>
-        <w:t xml:space="preserve">Notice to check the Initial value like </w:t>
-      </w:r>
-      <w:proofErr w:type="spellStart"/>
-      <w:r>
-        <w:t>ForceSensorL_InitValue</w:t>
-      </w:r>
-      <w:proofErr w:type="spellEnd"/>
-      <w:r>
-        <w:t xml:space="preserve">, </w:t>
-      </w:r>
-      <w:proofErr w:type="spellStart"/>
-      <w:r>
-        <w:t>HipAngR_InitValue</w:t>
-      </w:r>
-      <w:proofErr w:type="spellEnd"/>
-      <w:r>
-        <w:t xml:space="preserve"> is ADC raw data or Processed </w:t>
-      </w:r>
-      <w:proofErr w:type="gramStart"/>
-      <w:r>
-        <w:t>data</w:t>
-      </w:r>
-      <w:proofErr w:type="gramEnd"/>
+        <w:t>Notice to check the Initial value like ForceSensorL_InitValue, HipAngR_InitValue is ADC raw data or Processed data</w:t>
+      </w:r>
     </w:p>
     <w:p>
       <w:pPr>
@@ -147,13 +102,8 @@
         <w:ind w:left="630" w:firstLineChars="0"/>
       </w:pPr>
       <w:r>
-        <w:t xml:space="preserve">Remember to record expected initial value of every sensor before practical application of the control </w:t>
-      </w:r>
-      <w:proofErr w:type="gramStart"/>
-      <w:r>
-        <w:t>program</w:t>
-      </w:r>
-      <w:proofErr w:type="gramEnd"/>
+        <w:t>Remember to record expected initial value of every sensor before practical application of the control program</w:t>
+      </w:r>
     </w:p>
     <w:p/>
     <w:p>
@@ -177,23 +127,7 @@
         <w:ind w:left="630" w:firstLineChars="0"/>
       </w:pPr>
       <w:r>
-        <w:t xml:space="preserve">Make sure the relationship </w:t>
-      </w:r>
-      <w:proofErr w:type="spellStart"/>
-      <w:r>
-        <w:t>ThighAngle</w:t>
-      </w:r>
-      <w:proofErr w:type="spellEnd"/>
-      <w:r>
-        <w:t xml:space="preserve"> + </w:t>
-      </w:r>
-      <w:proofErr w:type="spellStart"/>
-      <w:r>
-        <w:t>TrunkAngle</w:t>
-      </w:r>
-      <w:proofErr w:type="spellEnd"/>
-      <w:r>
-        <w:t xml:space="preserve"> = Hip Joint is satisfied from both software and hardware aspect</w:t>
+        <w:t>Make sure the relationship ThighAngle + TrunkAngle = Hip Joint is satisfied from both software and hardware aspect</w:t>
       </w:r>
     </w:p>
     <w:p/>
@@ -212,20 +146,7 @@
         <w:ind w:left="630" w:firstLineChars="0"/>
       </w:pPr>
       <w:r>
-        <w:t xml:space="preserve">Notice Yaw angle will be reset to zero next cycle after trigger event others --&gt; Standing is detected if yawAngleR20() is place before </w:t>
-      </w:r>
-      <w:proofErr w:type="spellStart"/>
-      <w:proofErr w:type="gramStart"/>
-      <w:r>
-        <w:t>HLControl</w:t>
-      </w:r>
-      <w:proofErr w:type="spellEnd"/>
-      <w:r>
-        <w:t>(</w:t>
-      </w:r>
-      <w:proofErr w:type="gramEnd"/>
-      <w:r>
-        <w:t>) to leave one cycle time for subject to full standing.</w:t>
+        <w:t>Notice Yaw angle will be reset to zero next cycle after trigger event others --&gt; Standing is detected if yawAngleR20() is place before HLControl() to leave one cycle time for subject to full standing.</w:t>
       </w:r>
     </w:p>
     <w:p>
@@ -238,20 +159,7 @@
         <w:ind w:left="630" w:firstLineChars="0"/>
       </w:pPr>
       <w:r>
-        <w:t xml:space="preserve">Therefore, Yaw angle will be reset to zero immediately as long as trigger event others --&gt; Standing is detected if yawAngleR20() is place after </w:t>
-      </w:r>
-      <w:proofErr w:type="spellStart"/>
-      <w:proofErr w:type="gramStart"/>
-      <w:r>
-        <w:t>HLControl</w:t>
-      </w:r>
-      <w:proofErr w:type="spellEnd"/>
-      <w:r>
-        <w:t>(</w:t>
-      </w:r>
-      <w:proofErr w:type="gramEnd"/>
-      <w:r>
-        <w:t>). And only reset once for each event detection.</w:t>
+        <w:t>Therefore, Yaw angle will be reset to zero immediately as long as trigger event others --&gt; Standing is detected if yawAngleR20() is place after HLControl(). And only reset once for each event detection.</w:t>
       </w:r>
     </w:p>
     <w:p>
@@ -263,26 +171,8 @@
         </w:numPr>
         <w:ind w:left="630" w:firstLineChars="0"/>
       </w:pPr>
-      <w:proofErr w:type="spellStart"/>
-      <w:proofErr w:type="gramStart"/>
-      <w:r>
-        <w:t>HLsensorFeedbackPro</w:t>
-      </w:r>
-      <w:proofErr w:type="spellEnd"/>
-      <w:r>
-        <w:t>(</w:t>
-      </w:r>
-      <w:proofErr w:type="gramEnd"/>
-      <w:r>
-        <w:t xml:space="preserve">) should be followed by </w:t>
-      </w:r>
-      <w:proofErr w:type="spellStart"/>
-      <w:r>
-        <w:t>HLcontrol</w:t>
-      </w:r>
-      <w:proofErr w:type="spellEnd"/>
-      <w:r>
-        <w:t>() and sendData2PC() without more processing of sensor feedback to guarantee the real-time of sensor info.</w:t>
+      <w:r>
+        <w:t>HLsensorFeedbackPro() should be followed by HLcontrol() and sendData2PC() without more processing of sensor feedback to guarantee the real-time of sensor info.</w:t>
       </w:r>
     </w:p>
     <w:p/>
@@ -301,21 +191,8 @@
         <w:ind w:left="630" w:firstLineChars="0"/>
       </w:pPr>
       <w:r>
-        <w:t xml:space="preserve">If velocity is calculated in MCU, attention that the real ADC feedback update frequency is not identically to the </w:t>
-      </w:r>
-      <w:proofErr w:type="spellStart"/>
-      <w:r>
-        <w:t>setted</w:t>
-      </w:r>
-      <w:proofErr w:type="spellEnd"/>
-      <w:r>
-        <w:t xml:space="preserve"> value in the </w:t>
-      </w:r>
-      <w:proofErr w:type="gramStart"/>
-      <w:r>
-        <w:t>program</w:t>
-      </w:r>
-      <w:proofErr w:type="gramEnd"/>
+        <w:t>If velocity is calculated in MCU, attention that the real ADC feedback update frequency is not identically to the setted value in the program</w:t>
+      </w:r>
     </w:p>
     <w:p>
       <w:pPr>
@@ -327,13 +204,8 @@
         <w:ind w:left="630" w:firstLineChars="0"/>
       </w:pPr>
       <w:r>
-        <w:t xml:space="preserve">For present yaw angle reset strategy: Reset once after other motion --&gt; standing, cannot guarantee the small step moving of yaw angle changing. Or the strategy can be replaced by: Keep resetting yaw angle as long as during standing </w:t>
-      </w:r>
-      <w:proofErr w:type="gramStart"/>
-      <w:r>
-        <w:t>phase</w:t>
-      </w:r>
-      <w:proofErr w:type="gramEnd"/>
+        <w:t>For present yaw angle reset strategy: Reset once after other motion --&gt; standing, cannot guarantee the small step moving of yaw angle changing. Or the strategy can be replaced by: Keep resetting yaw angle as long as during standing phase</w:t>
+      </w:r>
     </w:p>
     <w:p/>
     <w:p>
@@ -363,15 +235,19 @@
         <w:t>R</w:t>
       </w:r>
       <w:r>
-        <w:t xml:space="preserve">emember to </w:t>
-      </w:r>
-      <w:proofErr w:type="gramStart"/>
-      <w:r>
-        <w:t>saving</w:t>
-      </w:r>
-      <w:proofErr w:type="gramEnd"/>
-      <w:r>
-        <w:t xml:space="preserve"> data</w:t>
+        <w:t>emember to saving data</w:t>
+      </w:r>
+    </w:p>
+    <w:p/>
+    <w:p>
+      <w:r>
+        <w:rPr>
+          <w:rFonts w:hint="eastAsia"/>
+        </w:rPr>
+        <w:t>2</w:t>
+      </w:r>
+      <w:r>
+        <w:t>0210908</w:t>
       </w:r>
     </w:p>
     <w:p>
@@ -379,13 +255,48 @@
         <w:pStyle w:val="a7"/>
         <w:numPr>
           <w:ilvl w:val="0"/>
-          <w:numId w:val="1"/>
+          <w:numId w:val="8"/>
         </w:numPr>
-        <w:ind w:left="630" w:firstLineChars="0"/>
+        <w:ind w:firstLineChars="0"/>
+      </w:pPr>
+      <w:r>
         <w:rPr>
           <w:rFonts w:hint="eastAsia"/>
         </w:rPr>
-      </w:pPr>
+        <w:t>Check</w:t>
+      </w:r>
+      <w:r>
+        <w:t xml:space="preserve"> if the Kp and human motion compensation coefficient is set as a proper value for practical operation</w:t>
+      </w:r>
+    </w:p>
+    <w:p>
+      <w:pPr>
+        <w:pStyle w:val="a7"/>
+        <w:numPr>
+          <w:ilvl w:val="0"/>
+          <w:numId w:val="8"/>
+        </w:numPr>
+        <w:ind w:firstLineChars="0"/>
+        <w:rPr>
+          <w:rFonts w:hint="eastAsia"/>
+        </w:rPr>
+      </w:pPr>
+      <w:r>
+        <w:t xml:space="preserve">For practical operation with large Kp, the delta reference command should be restricted to a </w:t>
+      </w:r>
+      <w:r>
+        <w:lastRenderedPageBreak/>
+        <w:t>proper value like delta_Tr &lt;= 2</w:t>
+      </w:r>
+      <w:r>
+        <w:t>/3</w:t>
+      </w:r>
+      <w:r>
+        <w:t xml:space="preserve"> </w:t>
+      </w:r>
+      <w:r>
+        <w:t>Nm</w:t>
+      </w:r>
     </w:p>
     <w:sectPr>
       <w:pgSz w:w="11906" w:h="16838"/>
@@ -1124,7 +1035,7 @@
   <w:abstractNum w:abstractNumId="6" w15:restartNumberingAfterBreak="0">
     <w:nsid w:val="63464EFA"/>
     <w:multiLevelType w:val="hybridMultilevel"/>
-    <w:tmpl w:val="C1BA7E2E"/>
+    <w:tmpl w:val="CA42E3BC"/>
     <w:lvl w:ilvl="0" w:tplc="04090001">
       <w:start w:val="1"/>
       <w:numFmt w:val="bullet"/>

</xml_diff>